<commit_message>
Finished sortOfSort method, tester and docx
</commit_message>
<xml_diff>
--- a/java2/src/Atiyeh-Nadia-Week7.docx
+++ b/java2/src/Atiyeh-Nadia-Week7.docx
@@ -3,10 +3,479 @@
 <w:document xmlns:wpc="http://schemas.microsoft.com/office/word/2010/wordprocessingCanvas" xmlns:cx="http://schemas.microsoft.com/office/drawing/2014/chartex" xmlns:cx1="http://schemas.microsoft.com/office/drawing/2015/9/8/chartex" xmlns:cx2="http://schemas.microsoft.com/office/drawing/2015/10/21/chartex" xmlns:cx3="http://schemas.microsoft.com/office/drawing/2016/5/9/chartex" xmlns:cx4="http://schemas.microsoft.com/office/drawing/2016/5/10/chartex" xmlns:cx5="http://schemas.microsoft.com/office/drawing/2016/5/11/chartex" xmlns:cx6="http://schemas.microsoft.com/office/drawing/2016/5/12/chartex" xmlns:cx7="http://schemas.microsoft.com/office/drawing/2016/5/13/chartex" xmlns:cx8="http://schemas.microsoft.com/office/drawing/2016/5/14/chartex" xmlns:mc="http://schemas.openxmlformats.org/markup-compatibility/2006" xmlns:aink="http://schemas.microsoft.com/office/drawing/2016/ink" xmlns:am3d="http://schemas.microsoft.com/office/drawing/2017/model3d" xmlns:o="urn:schemas-microsoft-com:office:office" xmlns:r="http://schemas.openxmlformats.org/officeDocument/2006/relationships" xmlns:m="http://schemas.openxmlformats.org/officeDocument/2006/math" xmlns:v="urn:schemas-microsoft-com:vml" xmlns:wp14="http://schemas.microsoft.com/office/word/2010/wordprocessingDrawing" xmlns:wp="http://schemas.openxmlformats.org/drawingml/2006/wordprocessingDrawing" xmlns:w10="urn:schemas-microsoft-com:office:word" xmlns:w="http://schemas.openxmlformats.org/wordprocessingml/2006/main" xmlns:w14="http://schemas.microsoft.com/office/word/2010/wordml" xmlns:w15="http://schemas.microsoft.com/office/word/2012/wordml" xmlns:w16cid="http://schemas.microsoft.com/office/word/2016/wordml/cid" xmlns:w16se="http://schemas.microsoft.com/office/word/2015/wordml/symex" xmlns:wpg="http://schemas.microsoft.com/office/word/2010/wordprocessingGroup" xmlns:wpi="http://schemas.microsoft.com/office/word/2010/wordprocessingInk" xmlns:wne="http://schemas.microsoft.com/office/word/2006/wordml" xmlns:wps="http://schemas.microsoft.com/office/word/2010/wordprocessingShape" mc:Ignorable="w14 w15 w16se w16cid wp14">
   <w:body>
     <w:p>
+      <w:pPr>
+        <w:spacing w:line="480" w:lineRule="auto"/>
+        <w:jc w:val="center"/>
+        <w:rPr>
+          <w:rFonts w:ascii="Times New Roman" w:hAnsi="Times New Roman" w:cs="Times New Roman"/>
+        </w:rPr>
+      </w:pPr>
+      <w:r>
+        <w:rPr>
+          <w:rFonts w:ascii="Times New Roman" w:hAnsi="Times New Roman" w:cs="Times New Roman"/>
+        </w:rPr>
+        <w:t>Week 7 Lab Report</w:t>
+      </w:r>
+    </w:p>
+    <w:p>
+      <w:pPr>
+        <w:spacing w:line="480" w:lineRule="auto"/>
+        <w:rPr>
+          <w:rFonts w:ascii="Times New Roman" w:hAnsi="Times New Roman" w:cs="Times New Roman"/>
+          <w:u w:val="single"/>
+        </w:rPr>
+      </w:pPr>
+      <w:r>
+        <w:rPr>
+          <w:rFonts w:ascii="Times New Roman" w:hAnsi="Times New Roman" w:cs="Times New Roman"/>
+          <w:noProof/>
+        </w:rPr>
+        <w:drawing>
+          <wp:anchor distT="0" distB="0" distL="114300" distR="114300" simplePos="0" relativeHeight="251658240" behindDoc="0" locked="0" layoutInCell="1" allowOverlap="1" wp14:anchorId="2AD427E1" wp14:editId="74C95F2F">
+            <wp:simplePos x="0" y="0"/>
+            <wp:positionH relativeFrom="margin">
+              <wp:posOffset>-223520</wp:posOffset>
+            </wp:positionH>
+            <wp:positionV relativeFrom="margin">
+              <wp:posOffset>637137</wp:posOffset>
+            </wp:positionV>
+            <wp:extent cx="6400800" cy="7439660"/>
+            <wp:effectExtent l="0" t="0" r="0" b="2540"/>
+            <wp:wrapSquare wrapText="bothSides"/>
+            <wp:docPr id="1" name="Picture 1" descr="A screenshot of a cell phone&#10;&#10;Description automatically generated"/>
+            <wp:cNvGraphicFramePr>
+              <a:graphicFrameLocks xmlns:a="http://schemas.openxmlformats.org/drawingml/2006/main" noChangeAspect="1"/>
+            </wp:cNvGraphicFramePr>
+            <a:graphic xmlns:a="http://schemas.openxmlformats.org/drawingml/2006/main">
+              <a:graphicData uri="http://schemas.openxmlformats.org/drawingml/2006/picture">
+                <pic:pic xmlns:pic="http://schemas.openxmlformats.org/drawingml/2006/picture">
+                  <pic:nvPicPr>
+                    <pic:cNvPr id="1" name="public class SortOfSort.pdf"/>
+                    <pic:cNvPicPr/>
+                  </pic:nvPicPr>
+                  <pic:blipFill rotWithShape="1">
+                    <a:blip r:embed="rId7">
+                      <a:extLst>
+                        <a:ext uri="{28A0092B-C50C-407E-A947-70E740481C1C}">
+                          <a14:useLocalDpi xmlns:a14="http://schemas.microsoft.com/office/drawing/2010/main" val="0"/>
+                        </a:ext>
+                      </a:extLst>
+                    </a:blip>
+                    <a:srcRect l="8316" t="7819" r="3837" b="5086"/>
+                    <a:stretch/>
+                  </pic:blipFill>
+                  <pic:spPr bwMode="auto">
+                    <a:xfrm>
+                      <a:off x="0" y="0"/>
+                      <a:ext cx="6400800" cy="7439660"/>
+                    </a:xfrm>
+                    <a:prstGeom prst="rect">
+                      <a:avLst/>
+                    </a:prstGeom>
+                    <a:ln>
+                      <a:noFill/>
+                    </a:ln>
+                    <a:extLst>
+                      <a:ext uri="{53640926-AAD7-44D8-BBD7-CCE9431645EC}">
+                        <a14:shadowObscured xmlns:a14="http://schemas.microsoft.com/office/drawing/2010/main"/>
+                      </a:ext>
+                    </a:extLst>
+                  </pic:spPr>
+                </pic:pic>
+              </a:graphicData>
+            </a:graphic>
+            <wp14:sizeRelH relativeFrom="margin">
+              <wp14:pctWidth>0</wp14:pctWidth>
+            </wp14:sizeRelH>
+            <wp14:sizeRelV relativeFrom="margin">
+              <wp14:pctHeight>0</wp14:pctHeight>
+            </wp14:sizeRelV>
+          </wp:anchor>
+        </w:drawing>
+      </w:r>
+      <w:r>
+        <w:rPr>
+          <w:rFonts w:ascii="Times New Roman" w:hAnsi="Times New Roman" w:cs="Times New Roman"/>
+          <w:u w:val="single"/>
+        </w:rPr>
+        <w:t>Time Complexity Analy</w:t>
+      </w:r>
+      <w:r>
+        <w:rPr>
+          <w:rFonts w:ascii="Times New Roman" w:hAnsi="Times New Roman" w:cs="Times New Roman"/>
+          <w:u w:val="single"/>
+        </w:rPr>
+        <w:t>sis</w:t>
+      </w:r>
+    </w:p>
+    <w:p>
+      <w:pPr>
+        <w:spacing w:line="480" w:lineRule="auto"/>
+        <w:rPr>
+          <w:rFonts w:ascii="Times New Roman" w:hAnsi="Times New Roman" w:cs="Times New Roman"/>
+          <w:u w:val="single"/>
+        </w:rPr>
+      </w:pPr>
+      <w:r>
+        <w:rPr>
+          <w:rFonts w:ascii="Times New Roman" w:hAnsi="Times New Roman" w:cs="Times New Roman"/>
+          <w:noProof/>
+        </w:rPr>
+        <w:lastRenderedPageBreak/>
+        <w:drawing>
+          <wp:anchor distT="0" distB="0" distL="114300" distR="114300" simplePos="0" relativeHeight="251659264" behindDoc="0" locked="0" layoutInCell="1" allowOverlap="1" wp14:anchorId="2512A80E" wp14:editId="2D7F634E">
+            <wp:simplePos x="0" y="0"/>
+            <wp:positionH relativeFrom="margin">
+              <wp:posOffset>-891308</wp:posOffset>
+            </wp:positionH>
+            <wp:positionV relativeFrom="margin">
+              <wp:posOffset>303127</wp:posOffset>
+            </wp:positionV>
+            <wp:extent cx="4493895" cy="4994910"/>
+            <wp:effectExtent l="0" t="0" r="1905" b="0"/>
+            <wp:wrapSquare wrapText="bothSides"/>
+            <wp:docPr id="2" name="Picture 2" descr="A screenshot of a cell phone&#10;&#10;Description automatically generated"/>
+            <wp:cNvGraphicFramePr>
+              <a:graphicFrameLocks xmlns:a="http://schemas.openxmlformats.org/drawingml/2006/main" noChangeAspect="1"/>
+            </wp:cNvGraphicFramePr>
+            <a:graphic xmlns:a="http://schemas.openxmlformats.org/drawingml/2006/main">
+              <a:graphicData uri="http://schemas.openxmlformats.org/drawingml/2006/picture">
+                <pic:pic xmlns:pic="http://schemas.openxmlformats.org/drawingml/2006/picture">
+                  <pic:nvPicPr>
+                    <pic:cNvPr id="2" name="O public int [] findMax AndIndex(int I] array, int start, int length){.pdf"/>
+                    <pic:cNvPicPr/>
+                  </pic:nvPicPr>
+                  <pic:blipFill rotWithShape="1">
+                    <a:blip r:embed="rId8">
+                      <a:extLst>
+                        <a:ext uri="{28A0092B-C50C-407E-A947-70E740481C1C}">
+                          <a14:useLocalDpi xmlns:a14="http://schemas.microsoft.com/office/drawing/2010/main" val="0"/>
+                        </a:ext>
+                      </a:extLst>
+                    </a:blip>
+                    <a:srcRect t="10746" r="9585" b="22679"/>
+                    <a:stretch/>
+                  </pic:blipFill>
+                  <pic:spPr bwMode="auto">
+                    <a:xfrm>
+                      <a:off x="0" y="0"/>
+                      <a:ext cx="4493895" cy="4994910"/>
+                    </a:xfrm>
+                    <a:prstGeom prst="rect">
+                      <a:avLst/>
+                    </a:prstGeom>
+                    <a:ln>
+                      <a:noFill/>
+                    </a:ln>
+                    <a:extLst>
+                      <a:ext uri="{53640926-AAD7-44D8-BBD7-CCE9431645EC}">
+                        <a14:shadowObscured xmlns:a14="http://schemas.microsoft.com/office/drawing/2010/main"/>
+                      </a:ext>
+                    </a:extLst>
+                  </pic:spPr>
+                </pic:pic>
+              </a:graphicData>
+            </a:graphic>
+            <wp14:sizeRelH relativeFrom="margin">
+              <wp14:pctWidth>0</wp14:pctWidth>
+            </wp14:sizeRelH>
+            <wp14:sizeRelV relativeFrom="margin">
+              <wp14:pctHeight>0</wp14:pctHeight>
+            </wp14:sizeRelV>
+          </wp:anchor>
+        </w:drawing>
+      </w:r>
+      <w:r>
+        <w:rPr>
+          <w:rFonts w:ascii="Times New Roman" w:hAnsi="Times New Roman" w:cs="Times New Roman"/>
+          <w:noProof/>
+        </w:rPr>
+        <w:drawing>
+          <wp:anchor distT="0" distB="0" distL="114300" distR="114300" simplePos="0" relativeHeight="251660288" behindDoc="0" locked="0" layoutInCell="1" allowOverlap="1" wp14:anchorId="26BF32F7" wp14:editId="745246DE">
+            <wp:simplePos x="0" y="0"/>
+            <wp:positionH relativeFrom="margin">
+              <wp:posOffset>3012037</wp:posOffset>
+            </wp:positionH>
+            <wp:positionV relativeFrom="margin">
+              <wp:posOffset>112736</wp:posOffset>
+            </wp:positionV>
+            <wp:extent cx="3677285" cy="5184775"/>
+            <wp:effectExtent l="0" t="0" r="5715" b="0"/>
+            <wp:wrapSquare wrapText="bothSides"/>
+            <wp:docPr id="3" name="Picture 3" descr="A screenshot of a cell phone&#10;&#10;Description automatically generated"/>
+            <wp:cNvGraphicFramePr>
+              <a:graphicFrameLocks xmlns:a="http://schemas.openxmlformats.org/drawingml/2006/main" noChangeAspect="1"/>
+            </wp:cNvGraphicFramePr>
+            <a:graphic xmlns:a="http://schemas.openxmlformats.org/drawingml/2006/main">
+              <a:graphicData uri="http://schemas.openxmlformats.org/drawingml/2006/picture">
+                <pic:pic xmlns:pic="http://schemas.openxmlformats.org/drawingml/2006/picture">
+                  <pic:nvPicPr>
+                    <pic:cNvPr id="3" name="int minNum = array[0];.pdf"/>
+                    <pic:cNvPicPr/>
+                  </pic:nvPicPr>
+                  <pic:blipFill rotWithShape="1">
+                    <a:blip r:embed="rId9" cstate="print">
+                      <a:extLst>
+                        <a:ext uri="{28A0092B-C50C-407E-A947-70E740481C1C}">
+                          <a14:useLocalDpi xmlns:a14="http://schemas.microsoft.com/office/drawing/2010/main" val="0"/>
+                        </a:ext>
+                      </a:extLst>
+                    </a:blip>
+                    <a:srcRect l="12992" t="5736" r="11948" b="7110"/>
+                    <a:stretch/>
+                  </pic:blipFill>
+                  <pic:spPr bwMode="auto">
+                    <a:xfrm>
+                      <a:off x="0" y="0"/>
+                      <a:ext cx="3677285" cy="5184775"/>
+                    </a:xfrm>
+                    <a:prstGeom prst="rect">
+                      <a:avLst/>
+                    </a:prstGeom>
+                    <a:ln>
+                      <a:noFill/>
+                    </a:ln>
+                    <a:extLst>
+                      <a:ext uri="{53640926-AAD7-44D8-BBD7-CCE9431645EC}">
+                        <a14:shadowObscured xmlns:a14="http://schemas.microsoft.com/office/drawing/2010/main"/>
+                      </a:ext>
+                    </a:extLst>
+                  </pic:spPr>
+                </pic:pic>
+              </a:graphicData>
+            </a:graphic>
+            <wp14:sizeRelH relativeFrom="margin">
+              <wp14:pctWidth>0</wp14:pctWidth>
+            </wp14:sizeRelH>
+            <wp14:sizeRelV relativeFrom="margin">
+              <wp14:pctHeight>0</wp14:pctHeight>
+            </wp14:sizeRelV>
+          </wp:anchor>
+        </w:drawing>
+      </w:r>
+      <w:r>
+        <w:rPr>
+          <w:rFonts w:ascii="Times New Roman" w:hAnsi="Times New Roman" w:cs="Times New Roman"/>
+          <w:u w:val="single"/>
+        </w:rPr>
+        <w:t>Helper Method</w:t>
+      </w:r>
+    </w:p>
+    <w:p>
+      <w:pPr>
+        <w:spacing w:line="480" w:lineRule="auto"/>
+        <w:rPr>
+          <w:rFonts w:ascii="Times New Roman" w:hAnsi="Times New Roman" w:cs="Times New Roman"/>
+        </w:rPr>
+      </w:pPr>
+    </w:p>
+    <w:p>
+      <w:pPr>
+        <w:spacing w:line="480" w:lineRule="auto"/>
+        <w:rPr>
+          <w:rFonts w:ascii="Times New Roman" w:hAnsi="Times New Roman" w:cs="Times New Roman"/>
+          <w:u w:val="single"/>
+        </w:rPr>
+      </w:pPr>
+      <w:r>
+        <w:rPr>
+          <w:rFonts w:ascii="Times New Roman" w:hAnsi="Times New Roman" w:cs="Times New Roman"/>
+          <w:u w:val="single"/>
+        </w:rPr>
+        <w:t>Cases</w:t>
+      </w:r>
+    </w:p>
+    <w:p>
+      <w:pPr>
+        <w:spacing w:line="480" w:lineRule="auto"/>
+        <w:rPr>
+          <w:rFonts w:ascii="Times New Roman" w:hAnsi="Times New Roman" w:cs="Times New Roman"/>
+        </w:rPr>
+      </w:pPr>
+      <w:r>
+        <w:rPr>
+          <w:rFonts w:ascii="Times New Roman" w:hAnsi="Times New Roman" w:cs="Times New Roman"/>
+        </w:rPr>
+        <w:t>*Based on SortOfSortTester.java*</w:t>
+      </w:r>
+    </w:p>
+    <w:p>
+      <w:pPr>
+        <w:spacing w:line="480" w:lineRule="auto"/>
+        <w:rPr>
+          <w:rFonts w:ascii="Times New Roman" w:hAnsi="Times New Roman" w:cs="Times New Roman"/>
+        </w:rPr>
+      </w:pPr>
+      <w:r>
+        <w:rPr>
+          <w:rFonts w:ascii="Times New Roman" w:hAnsi="Times New Roman" w:cs="Times New Roman"/>
+        </w:rPr>
+        <w:tab/>
+      </w:r>
+      <w:r>
+        <w:rPr>
+          <w:rFonts w:ascii="Times New Roman" w:hAnsi="Times New Roman" w:cs="Times New Roman"/>
+          <w:u w:val="single"/>
+        </w:rPr>
+        <w:t>Best Case:</w:t>
+      </w:r>
+      <w:r>
+        <w:rPr>
+          <w:rFonts w:ascii="Times New Roman" w:hAnsi="Times New Roman" w:cs="Times New Roman"/>
+        </w:rPr>
+        <w:t xml:space="preserve"> I concluded that my program works best when the </w:t>
+      </w:r>
+      <w:r>
+        <w:rPr>
+          <w:rFonts w:ascii="Times New Roman" w:hAnsi="Times New Roman" w:cs="Times New Roman"/>
+        </w:rPr>
+        <w:t>input is an even amount non-repeating numbers, based on Test Case #3 which had a runtime of 4 ms which was the lowest of all the test cases.</w:t>
+      </w:r>
+    </w:p>
+    <w:p>
+      <w:pPr>
+        <w:spacing w:line="480" w:lineRule="auto"/>
+        <w:rPr>
+          <w:rFonts w:ascii="Times New Roman" w:hAnsi="Times New Roman" w:cs="Times New Roman"/>
+        </w:rPr>
+      </w:pPr>
+      <w:r>
+        <w:rPr>
+          <w:rFonts w:ascii="Times New Roman" w:hAnsi="Times New Roman" w:cs="Times New Roman"/>
+        </w:rPr>
+        <w:lastRenderedPageBreak/>
+        <w:tab/>
+      </w:r>
+      <w:r>
+        <w:rPr>
+          <w:rFonts w:ascii="Times New Roman" w:hAnsi="Times New Roman" w:cs="Times New Roman"/>
+          <w:u w:val="single"/>
+        </w:rPr>
+        <w:t>Average Case:</w:t>
+      </w:r>
+      <w:r>
+        <w:rPr>
+          <w:rFonts w:ascii="Times New Roman" w:hAnsi="Times New Roman" w:cs="Times New Roman"/>
+        </w:rPr>
+        <w:t xml:space="preserve">  The average case is when the input is even or odd </w:t>
+      </w:r>
+      <w:r>
+        <w:rPr>
+          <w:rFonts w:ascii="Times New Roman" w:hAnsi="Times New Roman" w:cs="Times New Roman"/>
+        </w:rPr>
+        <w:t xml:space="preserve">amount of numbers </w:t>
+      </w:r>
+      <w:r>
+        <w:rPr>
+          <w:rFonts w:ascii="Times New Roman" w:hAnsi="Times New Roman" w:cs="Times New Roman"/>
+        </w:rPr>
+        <w:t>with repeating and non-repeating numbers, based on Test Cases #2,4, and 5 which had runtimes of either 5 or 6 ms, which was not the lowest but average runtime of all the other tests</w:t>
+      </w:r>
+      <w:r>
+        <w:rPr>
+          <w:rFonts w:ascii="Times New Roman" w:hAnsi="Times New Roman" w:cs="Times New Roman"/>
+        </w:rPr>
+        <w:t>.</w:t>
+      </w:r>
+    </w:p>
+    <w:p>
+      <w:pPr>
+        <w:spacing w:line="480" w:lineRule="auto"/>
+        <w:rPr>
+          <w:rFonts w:ascii="Times New Roman" w:hAnsi="Times New Roman" w:cs="Times New Roman"/>
+        </w:rPr>
+      </w:pPr>
+      <w:r>
+        <w:rPr>
+          <w:rFonts w:ascii="Times New Roman" w:hAnsi="Times New Roman" w:cs="Times New Roman"/>
+        </w:rPr>
+        <w:tab/>
+      </w:r>
+      <w:r>
+        <w:rPr>
+          <w:rFonts w:ascii="Times New Roman" w:hAnsi="Times New Roman" w:cs="Times New Roman"/>
+          <w:u w:val="single"/>
+        </w:rPr>
+        <w:t>Worst Case:</w:t>
+      </w:r>
+      <w:r>
+        <w:rPr>
+          <w:rFonts w:ascii="Times New Roman" w:hAnsi="Times New Roman" w:cs="Times New Roman"/>
+        </w:rPr>
+        <w:t xml:space="preserve"> The worst case is when the in</w:t>
+      </w:r>
+      <w:r>
+        <w:rPr>
+          <w:rFonts w:ascii="Times New Roman" w:hAnsi="Times New Roman" w:cs="Times New Roman"/>
+        </w:rPr>
+        <w:t>put is even amount of positive integers, based on Test Cases #1, which had runtimes of 34ms, which was the highest of all test cases.</w:t>
+      </w:r>
+    </w:p>
+    <w:p>
+      <w:pPr>
+        <w:spacing w:line="480" w:lineRule="auto"/>
+        <w:rPr>
+          <w:rFonts w:ascii="Times New Roman" w:hAnsi="Times New Roman" w:cs="Times New Roman"/>
+          <w:u w:val="single"/>
+        </w:rPr>
+      </w:pPr>
+      <w:r>
+        <w:rPr>
+          <w:rFonts w:ascii="Times New Roman" w:hAnsi="Times New Roman" w:cs="Times New Roman"/>
+          <w:u w:val="single"/>
+        </w:rPr>
+        <w:t>Answer Justification</w:t>
+      </w:r>
+    </w:p>
+    <w:p>
+      <w:pPr>
+        <w:spacing w:line="480" w:lineRule="auto"/>
+        <w:rPr>
+          <w:rFonts w:ascii="Times New Roman" w:hAnsi="Times New Roman" w:cs="Times New Roman"/>
+        </w:rPr>
+      </w:pPr>
+      <w:r>
+        <w:rPr>
+          <w:rFonts w:ascii="Times New Roman" w:hAnsi="Times New Roman" w:cs="Times New Roman"/>
+        </w:rPr>
+        <w:tab/>
+        <w:t xml:space="preserve">To answer the sortOfSort question, I used the logic behind a bubble sort, and iterating through the array and finding the Max number and replacing it at the desired position, but reducing the scope of search by one each time, for example if the max number was to be  stored on the right side of the array, I would reduce the scope of search by one so that in the next iteration it would only search the array but exclude the last index where the largest number is already stored. I also used a Boolean and a counter to help determine the position where the variable would be stored i.e. the front or end of the array. </w:t>
+      </w:r>
+      <w:r>
+        <w:rPr>
+          <w:rFonts w:ascii="Times New Roman" w:hAnsi="Times New Roman" w:cs="Times New Roman"/>
+        </w:rPr>
+        <w:t xml:space="preserve">I decided to use helper methods </w:t>
+      </w:r>
+      <w:r>
+        <w:rPr>
+          <w:rFonts w:ascii="Times New Roman" w:hAnsi="Times New Roman" w:cs="Times New Roman"/>
+        </w:rPr>
+        <w:t>instead of one big method</w:t>
+      </w:r>
+      <w:r>
+        <w:rPr>
+          <w:rFonts w:ascii="Times New Roman" w:hAnsi="Times New Roman" w:cs="Times New Roman"/>
+        </w:rPr>
+        <w:t xml:space="preserve"> because when calculating the time </w:t>
+      </w:r>
       <w:bookmarkStart w:id="0" w:name="_GoBack"/>
       <w:bookmarkEnd w:id="0"/>
+      <w:r>
+        <w:rPr>
+          <w:rFonts w:ascii="Times New Roman" w:hAnsi="Times New Roman" w:cs="Times New Roman"/>
+        </w:rPr>
+        <w:t>complexity,</w:t>
+      </w:r>
+      <w:r>
+        <w:rPr>
+          <w:rFonts w:ascii="Times New Roman" w:hAnsi="Times New Roman" w:cs="Times New Roman"/>
+        </w:rPr>
+        <w:t xml:space="preserve"> I found it easier to do it in parts, instead of one big calculation. </w:t>
+      </w:r>
     </w:p>
     <w:sectPr>
+      <w:headerReference w:type="default" r:id="rId10"/>
       <w:pgSz w:w="12240" w:h="15840"/>
       <w:pgMar w:top="1440" w:right="1440" w:bottom="1440" w:left="1440" w:header="720" w:footer="720" w:gutter="0"/>
       <w:cols w:space="720"/>
@@ -14,6 +483,368 @@
     </w:sectPr>
   </w:body>
 </w:document>
+</file>
+
+<file path=word/endnotes.xml><?xml version="1.0" encoding="utf-8"?>
+<w:endnotes xmlns:wpc="http://schemas.microsoft.com/office/word/2010/wordprocessingCanvas" xmlns:cx="http://schemas.microsoft.com/office/drawing/2014/chartex" xmlns:cx1="http://schemas.microsoft.com/office/drawing/2015/9/8/chartex" xmlns:cx2="http://schemas.microsoft.com/office/drawing/2015/10/21/chartex" xmlns:cx3="http://schemas.microsoft.com/office/drawing/2016/5/9/chartex" xmlns:cx4="http://schemas.microsoft.com/office/drawing/2016/5/10/chartex" xmlns:cx5="http://schemas.microsoft.com/office/drawing/2016/5/11/chartex" xmlns:cx6="http://schemas.microsoft.com/office/drawing/2016/5/12/chartex" xmlns:cx7="http://schemas.microsoft.com/office/drawing/2016/5/13/chartex" xmlns:cx8="http://schemas.microsoft.com/office/drawing/2016/5/14/chartex" xmlns:mc="http://schemas.openxmlformats.org/markup-compatibility/2006" xmlns:aink="http://schemas.microsoft.com/office/drawing/2016/ink" xmlns:am3d="http://schemas.microsoft.com/office/drawing/2017/model3d" xmlns:o="urn:schemas-microsoft-com:office:office" xmlns:r="http://schemas.openxmlformats.org/officeDocument/2006/relationships" xmlns:m="http://schemas.openxmlformats.org/officeDocument/2006/math" xmlns:v="urn:schemas-microsoft-com:vml" xmlns:wp14="http://schemas.microsoft.com/office/word/2010/wordprocessingDrawing" xmlns:wp="http://schemas.openxmlformats.org/drawingml/2006/wordprocessingDrawing" xmlns:w10="urn:schemas-microsoft-com:office:word" xmlns:w="http://schemas.openxmlformats.org/wordprocessingml/2006/main" xmlns:w14="http://schemas.microsoft.com/office/word/2010/wordml" xmlns:w15="http://schemas.microsoft.com/office/word/2012/wordml" xmlns:w16cid="http://schemas.microsoft.com/office/word/2016/wordml/cid" xmlns:w16se="http://schemas.microsoft.com/office/word/2015/wordml/symex" xmlns:wpg="http://schemas.microsoft.com/office/word/2010/wordprocessingGroup" xmlns:wpi="http://schemas.microsoft.com/office/word/2010/wordprocessingInk" xmlns:wne="http://schemas.microsoft.com/office/word/2006/wordml" xmlns:wps="http://schemas.microsoft.com/office/word/2010/wordprocessingShape" mc:Ignorable="w14 w15 w16se w16cid wp14">
+  <w:endnote w:type="separator" w:id="-1">
+    <w:p>
+      <w:r>
+        <w:separator/>
+      </w:r>
+    </w:p>
+  </w:endnote>
+  <w:endnote w:type="continuationSeparator" w:id="0">
+    <w:p>
+      <w:r>
+        <w:continuationSeparator/>
+      </w:r>
+    </w:p>
+  </w:endnote>
+</w:endnotes>
+</file>
+
+<file path=word/footnotes.xml><?xml version="1.0" encoding="utf-8"?>
+<w:footnotes xmlns:wpc="http://schemas.microsoft.com/office/word/2010/wordprocessingCanvas" xmlns:cx="http://schemas.microsoft.com/office/drawing/2014/chartex" xmlns:cx1="http://schemas.microsoft.com/office/drawing/2015/9/8/chartex" xmlns:cx2="http://schemas.microsoft.com/office/drawing/2015/10/21/chartex" xmlns:cx3="http://schemas.microsoft.com/office/drawing/2016/5/9/chartex" xmlns:cx4="http://schemas.microsoft.com/office/drawing/2016/5/10/chartex" xmlns:cx5="http://schemas.microsoft.com/office/drawing/2016/5/11/chartex" xmlns:cx6="http://schemas.microsoft.com/office/drawing/2016/5/12/chartex" xmlns:cx7="http://schemas.microsoft.com/office/drawing/2016/5/13/chartex" xmlns:cx8="http://schemas.microsoft.com/office/drawing/2016/5/14/chartex" xmlns:mc="http://schemas.openxmlformats.org/markup-compatibility/2006" xmlns:aink="http://schemas.microsoft.com/office/drawing/2016/ink" xmlns:am3d="http://schemas.microsoft.com/office/drawing/2017/model3d" xmlns:o="urn:schemas-microsoft-com:office:office" xmlns:r="http://schemas.openxmlformats.org/officeDocument/2006/relationships" xmlns:m="http://schemas.openxmlformats.org/officeDocument/2006/math" xmlns:v="urn:schemas-microsoft-com:vml" xmlns:wp14="http://schemas.microsoft.com/office/word/2010/wordprocessingDrawing" xmlns:wp="http://schemas.openxmlformats.org/drawingml/2006/wordprocessingDrawing" xmlns:w10="urn:schemas-microsoft-com:office:word" xmlns:w="http://schemas.openxmlformats.org/wordprocessingml/2006/main" xmlns:w14="http://schemas.microsoft.com/office/word/2010/wordml" xmlns:w15="http://schemas.microsoft.com/office/word/2012/wordml" xmlns:w16cid="http://schemas.microsoft.com/office/word/2016/wordml/cid" xmlns:w16se="http://schemas.microsoft.com/office/word/2015/wordml/symex" xmlns:wpg="http://schemas.microsoft.com/office/word/2010/wordprocessingGroup" xmlns:wpi="http://schemas.microsoft.com/office/word/2010/wordprocessingInk" xmlns:wne="http://schemas.microsoft.com/office/word/2006/wordml" xmlns:wps="http://schemas.microsoft.com/office/word/2010/wordprocessingShape" mc:Ignorable="w14 w15 w16se w16cid wp14">
+  <w:footnote w:type="separator" w:id="-1">
+    <w:p>
+      <w:r>
+        <w:separator/>
+      </w:r>
+    </w:p>
+  </w:footnote>
+  <w:footnote w:type="continuationSeparator" w:id="0">
+    <w:p>
+      <w:r>
+        <w:continuationSeparator/>
+      </w:r>
+    </w:p>
+  </w:footnote>
+</w:footnotes>
+</file>
+
+<file path=word/header1.xml><?xml version="1.0" encoding="utf-8"?>
+<w:hdr xmlns:wpc="http://schemas.microsoft.com/office/word/2010/wordprocessingCanvas" xmlns:cx="http://schemas.microsoft.com/office/drawing/2014/chartex" xmlns:cx1="http://schemas.microsoft.com/office/drawing/2015/9/8/chartex" xmlns:cx2="http://schemas.microsoft.com/office/drawing/2015/10/21/chartex" xmlns:cx3="http://schemas.microsoft.com/office/drawing/2016/5/9/chartex" xmlns:cx4="http://schemas.microsoft.com/office/drawing/2016/5/10/chartex" xmlns:cx5="http://schemas.microsoft.com/office/drawing/2016/5/11/chartex" xmlns:cx6="http://schemas.microsoft.com/office/drawing/2016/5/12/chartex" xmlns:cx7="http://schemas.microsoft.com/office/drawing/2016/5/13/chartex" xmlns:cx8="http://schemas.microsoft.com/office/drawing/2016/5/14/chartex" xmlns:mc="http://schemas.openxmlformats.org/markup-compatibility/2006" xmlns:aink="http://schemas.microsoft.com/office/drawing/2016/ink" xmlns:am3d="http://schemas.microsoft.com/office/drawing/2017/model3d" xmlns:o="urn:schemas-microsoft-com:office:office" xmlns:r="http://schemas.openxmlformats.org/officeDocument/2006/relationships" xmlns:m="http://schemas.openxmlformats.org/officeDocument/2006/math" xmlns:v="urn:schemas-microsoft-com:vml" xmlns:wp14="http://schemas.microsoft.com/office/word/2010/wordprocessingDrawing" xmlns:wp="http://schemas.openxmlformats.org/drawingml/2006/wordprocessingDrawing" xmlns:w10="urn:schemas-microsoft-com:office:word" xmlns:w="http://schemas.openxmlformats.org/wordprocessingml/2006/main" xmlns:w14="http://schemas.microsoft.com/office/word/2010/wordml" xmlns:w15="http://schemas.microsoft.com/office/word/2012/wordml" xmlns:w16cid="http://schemas.microsoft.com/office/word/2016/wordml/cid" xmlns:w16se="http://schemas.microsoft.com/office/word/2015/wordml/symex" xmlns:wpg="http://schemas.microsoft.com/office/word/2010/wordprocessingGroup" xmlns:wpi="http://schemas.microsoft.com/office/word/2010/wordprocessingInk" xmlns:wne="http://schemas.microsoft.com/office/word/2006/wordml" xmlns:wps="http://schemas.microsoft.com/office/word/2010/wordprocessingShape" mc:Ignorable="w14 w15 w16se w16cid wp14">
+  <w:p>
+    <w:pPr>
+      <w:rPr>
+        <w:rFonts w:ascii="Times New Roman" w:hAnsi="Times New Roman" w:cs="Times New Roman"/>
+      </w:rPr>
+    </w:pPr>
+    <w:r>
+      <w:tab/>
+    </w:r>
+    <w:r>
+      <w:tab/>
+    </w:r>
+    <w:r>
+      <w:tab/>
+    </w:r>
+    <w:r>
+      <w:tab/>
+    </w:r>
+    <w:r>
+      <w:tab/>
+    </w:r>
+    <w:r>
+      <w:tab/>
+    </w:r>
+    <w:r>
+      <w:tab/>
+    </w:r>
+    <w:r>
+      <w:tab/>
+    </w:r>
+    <w:r>
+      <w:tab/>
+    </w:r>
+    <w:r>
+      <w:tab/>
+    </w:r>
+    <w:r>
+      <w:tab/>
+    </w:r>
+    <w:r>
+      <w:rPr>
+        <w:rFonts w:ascii="Times New Roman" w:hAnsi="Times New Roman" w:cs="Times New Roman"/>
+      </w:rPr>
+      <w:t>Nadia Atiyeh</w:t>
+    </w:r>
+  </w:p>
+  <w:p>
+    <w:pPr>
+      <w:ind w:left="7920"/>
+      <w:rPr>
+        <w:rFonts w:ascii="Times New Roman" w:hAnsi="Times New Roman" w:cs="Times New Roman"/>
+      </w:rPr>
+    </w:pPr>
+    <w:r>
+      <w:rPr>
+        <w:rFonts w:ascii="Times New Roman" w:hAnsi="Times New Roman" w:cs="Times New Roman"/>
+      </w:rPr>
+      <w:t>CS 2401</w:t>
+    </w:r>
+  </w:p>
+  <w:p>
+    <w:pPr>
+      <w:ind w:left="7200" w:firstLine="720"/>
+      <w:rPr>
+        <w:rFonts w:ascii="Times New Roman" w:hAnsi="Times New Roman" w:cs="Times New Roman"/>
+      </w:rPr>
+    </w:pPr>
+    <w:r>
+      <w:rPr>
+        <w:rFonts w:ascii="Times New Roman" w:hAnsi="Times New Roman" w:cs="Times New Roman"/>
+      </w:rPr>
+      <w:t>03-05-2020</w:t>
+    </w:r>
+  </w:p>
+  <w:p>
+    <w:pPr>
+      <w:pStyle w:val="Header"/>
+      <w:tabs>
+        <w:tab w:val="clear" w:pos="4680"/>
+        <w:tab w:val="clear" w:pos="9360"/>
+        <w:tab w:val="left" w:pos="1194"/>
+      </w:tabs>
+    </w:pPr>
+  </w:p>
+</w:hdr>
+</file>
+
+<file path=word/numbering.xml><?xml version="1.0" encoding="utf-8"?>
+<w:numbering xmlns:wpc="http://schemas.microsoft.com/office/word/2010/wordprocessingCanvas" xmlns:cx="http://schemas.microsoft.com/office/drawing/2014/chartex" xmlns:cx1="http://schemas.microsoft.com/office/drawing/2015/9/8/chartex" xmlns:cx2="http://schemas.microsoft.com/office/drawing/2015/10/21/chartex" xmlns:cx3="http://schemas.microsoft.com/office/drawing/2016/5/9/chartex" xmlns:cx4="http://schemas.microsoft.com/office/drawing/2016/5/10/chartex" xmlns:cx5="http://schemas.microsoft.com/office/drawing/2016/5/11/chartex" xmlns:cx6="http://schemas.microsoft.com/office/drawing/2016/5/12/chartex" xmlns:cx7="http://schemas.microsoft.com/office/drawing/2016/5/13/chartex" xmlns:cx8="http://schemas.microsoft.com/office/drawing/2016/5/14/chartex" xmlns:mc="http://schemas.openxmlformats.org/markup-compatibility/2006" xmlns:aink="http://schemas.microsoft.com/office/drawing/2016/ink" xmlns:am3d="http://schemas.microsoft.com/office/drawing/2017/model3d" xmlns:o="urn:schemas-microsoft-com:office:office" xmlns:r="http://schemas.openxmlformats.org/officeDocument/2006/relationships" xmlns:m="http://schemas.openxmlformats.org/officeDocument/2006/math" xmlns:v="urn:schemas-microsoft-com:vml" xmlns:wp14="http://schemas.microsoft.com/office/word/2010/wordprocessingDrawing" xmlns:wp="http://schemas.openxmlformats.org/drawingml/2006/wordprocessingDrawing" xmlns:w10="urn:schemas-microsoft-com:office:word" xmlns:w="http://schemas.openxmlformats.org/wordprocessingml/2006/main" xmlns:w14="http://schemas.microsoft.com/office/word/2010/wordml" xmlns:w15="http://schemas.microsoft.com/office/word/2012/wordml" xmlns:w16cid="http://schemas.microsoft.com/office/word/2016/wordml/cid" xmlns:w16se="http://schemas.microsoft.com/office/word/2015/wordml/symex" xmlns:wpg="http://schemas.microsoft.com/office/word/2010/wordprocessingGroup" xmlns:wpi="http://schemas.microsoft.com/office/word/2010/wordprocessingInk" xmlns:wne="http://schemas.microsoft.com/office/word/2006/wordml" xmlns:wps="http://schemas.microsoft.com/office/word/2010/wordprocessingShape" mc:Ignorable="w14 w15 w16se w16cid wp14">
+  <w:abstractNum w:abstractNumId="0" w15:restartNumberingAfterBreak="0">
+    <w:nsid w:val="14E43515"/>
+    <w:multiLevelType w:val="hybridMultilevel"/>
+    <w:tmpl w:val="0D0844E4"/>
+    <w:lvl w:ilvl="0" w:tplc="5BE014CA">
+      <w:numFmt w:val="bullet"/>
+      <w:lvlText w:val=""/>
+      <w:lvlJc w:val="left"/>
+      <w:pPr>
+        <w:ind w:left="720" w:hanging="360"/>
+      </w:pPr>
+      <w:rPr>
+        <w:rFonts w:ascii="Symbol" w:eastAsiaTheme="minorHAnsi" w:hAnsi="Symbol" w:cs="Times New Roman" w:hint="default"/>
+      </w:rPr>
+    </w:lvl>
+    <w:lvl w:ilvl="1" w:tplc="04090003" w:tentative="1">
+      <w:start w:val="1"/>
+      <w:numFmt w:val="bullet"/>
+      <w:lvlText w:val="o"/>
+      <w:lvlJc w:val="left"/>
+      <w:pPr>
+        <w:ind w:left="1440" w:hanging="360"/>
+      </w:pPr>
+      <w:rPr>
+        <w:rFonts w:ascii="Courier New" w:hAnsi="Courier New" w:cs="Courier New" w:hint="default"/>
+      </w:rPr>
+    </w:lvl>
+    <w:lvl w:ilvl="2" w:tplc="04090005" w:tentative="1">
+      <w:start w:val="1"/>
+      <w:numFmt w:val="bullet"/>
+      <w:lvlText w:val=""/>
+      <w:lvlJc w:val="left"/>
+      <w:pPr>
+        <w:ind w:left="2160" w:hanging="360"/>
+      </w:pPr>
+      <w:rPr>
+        <w:rFonts w:ascii="Wingdings" w:hAnsi="Wingdings" w:hint="default"/>
+      </w:rPr>
+    </w:lvl>
+    <w:lvl w:ilvl="3" w:tplc="04090001" w:tentative="1">
+      <w:start w:val="1"/>
+      <w:numFmt w:val="bullet"/>
+      <w:lvlText w:val=""/>
+      <w:lvlJc w:val="left"/>
+      <w:pPr>
+        <w:ind w:left="2880" w:hanging="360"/>
+      </w:pPr>
+      <w:rPr>
+        <w:rFonts w:ascii="Symbol" w:hAnsi="Symbol" w:hint="default"/>
+      </w:rPr>
+    </w:lvl>
+    <w:lvl w:ilvl="4" w:tplc="04090003" w:tentative="1">
+      <w:start w:val="1"/>
+      <w:numFmt w:val="bullet"/>
+      <w:lvlText w:val="o"/>
+      <w:lvlJc w:val="left"/>
+      <w:pPr>
+        <w:ind w:left="3600" w:hanging="360"/>
+      </w:pPr>
+      <w:rPr>
+        <w:rFonts w:ascii="Courier New" w:hAnsi="Courier New" w:cs="Courier New" w:hint="default"/>
+      </w:rPr>
+    </w:lvl>
+    <w:lvl w:ilvl="5" w:tplc="04090005" w:tentative="1">
+      <w:start w:val="1"/>
+      <w:numFmt w:val="bullet"/>
+      <w:lvlText w:val=""/>
+      <w:lvlJc w:val="left"/>
+      <w:pPr>
+        <w:ind w:left="4320" w:hanging="360"/>
+      </w:pPr>
+      <w:rPr>
+        <w:rFonts w:ascii="Wingdings" w:hAnsi="Wingdings" w:hint="default"/>
+      </w:rPr>
+    </w:lvl>
+    <w:lvl w:ilvl="6" w:tplc="04090001" w:tentative="1">
+      <w:start w:val="1"/>
+      <w:numFmt w:val="bullet"/>
+      <w:lvlText w:val=""/>
+      <w:lvlJc w:val="left"/>
+      <w:pPr>
+        <w:ind w:left="5040" w:hanging="360"/>
+      </w:pPr>
+      <w:rPr>
+        <w:rFonts w:ascii="Symbol" w:hAnsi="Symbol" w:hint="default"/>
+      </w:rPr>
+    </w:lvl>
+    <w:lvl w:ilvl="7" w:tplc="04090003" w:tentative="1">
+      <w:start w:val="1"/>
+      <w:numFmt w:val="bullet"/>
+      <w:lvlText w:val="o"/>
+      <w:lvlJc w:val="left"/>
+      <w:pPr>
+        <w:ind w:left="5760" w:hanging="360"/>
+      </w:pPr>
+      <w:rPr>
+        <w:rFonts w:ascii="Courier New" w:hAnsi="Courier New" w:cs="Courier New" w:hint="default"/>
+      </w:rPr>
+    </w:lvl>
+    <w:lvl w:ilvl="8" w:tplc="04090005" w:tentative="1">
+      <w:start w:val="1"/>
+      <w:numFmt w:val="bullet"/>
+      <w:lvlText w:val=""/>
+      <w:lvlJc w:val="left"/>
+      <w:pPr>
+        <w:ind w:left="6480" w:hanging="360"/>
+      </w:pPr>
+      <w:rPr>
+        <w:rFonts w:ascii="Wingdings" w:hAnsi="Wingdings" w:hint="default"/>
+      </w:rPr>
+    </w:lvl>
+  </w:abstractNum>
+  <w:abstractNum w:abstractNumId="1" w15:restartNumberingAfterBreak="0">
+    <w:nsid w:val="748F587B"/>
+    <w:multiLevelType w:val="hybridMultilevel"/>
+    <w:tmpl w:val="7C1E21D0"/>
+    <w:lvl w:ilvl="0" w:tplc="1ED2ABEE">
+      <w:numFmt w:val="bullet"/>
+      <w:lvlText w:val=""/>
+      <w:lvlJc w:val="left"/>
+      <w:pPr>
+        <w:ind w:left="720" w:hanging="360"/>
+      </w:pPr>
+      <w:rPr>
+        <w:rFonts w:ascii="Symbol" w:eastAsiaTheme="minorHAnsi" w:hAnsi="Symbol" w:cs="Times New Roman" w:hint="default"/>
+      </w:rPr>
+    </w:lvl>
+    <w:lvl w:ilvl="1" w:tplc="04090003" w:tentative="1">
+      <w:start w:val="1"/>
+      <w:numFmt w:val="bullet"/>
+      <w:lvlText w:val="o"/>
+      <w:lvlJc w:val="left"/>
+      <w:pPr>
+        <w:ind w:left="1440" w:hanging="360"/>
+      </w:pPr>
+      <w:rPr>
+        <w:rFonts w:ascii="Courier New" w:hAnsi="Courier New" w:cs="Courier New" w:hint="default"/>
+      </w:rPr>
+    </w:lvl>
+    <w:lvl w:ilvl="2" w:tplc="04090005" w:tentative="1">
+      <w:start w:val="1"/>
+      <w:numFmt w:val="bullet"/>
+      <w:lvlText w:val=""/>
+      <w:lvlJc w:val="left"/>
+      <w:pPr>
+        <w:ind w:left="2160" w:hanging="360"/>
+      </w:pPr>
+      <w:rPr>
+        <w:rFonts w:ascii="Wingdings" w:hAnsi="Wingdings" w:hint="default"/>
+      </w:rPr>
+    </w:lvl>
+    <w:lvl w:ilvl="3" w:tplc="04090001" w:tentative="1">
+      <w:start w:val="1"/>
+      <w:numFmt w:val="bullet"/>
+      <w:lvlText w:val=""/>
+      <w:lvlJc w:val="left"/>
+      <w:pPr>
+        <w:ind w:left="2880" w:hanging="360"/>
+      </w:pPr>
+      <w:rPr>
+        <w:rFonts w:ascii="Symbol" w:hAnsi="Symbol" w:hint="default"/>
+      </w:rPr>
+    </w:lvl>
+    <w:lvl w:ilvl="4" w:tplc="04090003" w:tentative="1">
+      <w:start w:val="1"/>
+      <w:numFmt w:val="bullet"/>
+      <w:lvlText w:val="o"/>
+      <w:lvlJc w:val="left"/>
+      <w:pPr>
+        <w:ind w:left="3600" w:hanging="360"/>
+      </w:pPr>
+      <w:rPr>
+        <w:rFonts w:ascii="Courier New" w:hAnsi="Courier New" w:cs="Courier New" w:hint="default"/>
+      </w:rPr>
+    </w:lvl>
+    <w:lvl w:ilvl="5" w:tplc="04090005" w:tentative="1">
+      <w:start w:val="1"/>
+      <w:numFmt w:val="bullet"/>
+      <w:lvlText w:val=""/>
+      <w:lvlJc w:val="left"/>
+      <w:pPr>
+        <w:ind w:left="4320" w:hanging="360"/>
+      </w:pPr>
+      <w:rPr>
+        <w:rFonts w:ascii="Wingdings" w:hAnsi="Wingdings" w:hint="default"/>
+      </w:rPr>
+    </w:lvl>
+    <w:lvl w:ilvl="6" w:tplc="04090001" w:tentative="1">
+      <w:start w:val="1"/>
+      <w:numFmt w:val="bullet"/>
+      <w:lvlText w:val=""/>
+      <w:lvlJc w:val="left"/>
+      <w:pPr>
+        <w:ind w:left="5040" w:hanging="360"/>
+      </w:pPr>
+      <w:rPr>
+        <w:rFonts w:ascii="Symbol" w:hAnsi="Symbol" w:hint="default"/>
+      </w:rPr>
+    </w:lvl>
+    <w:lvl w:ilvl="7" w:tplc="04090003" w:tentative="1">
+      <w:start w:val="1"/>
+      <w:numFmt w:val="bullet"/>
+      <w:lvlText w:val="o"/>
+      <w:lvlJc w:val="left"/>
+      <w:pPr>
+        <w:ind w:left="5760" w:hanging="360"/>
+      </w:pPr>
+      <w:rPr>
+        <w:rFonts w:ascii="Courier New" w:hAnsi="Courier New" w:cs="Courier New" w:hint="default"/>
+      </w:rPr>
+    </w:lvl>
+    <w:lvl w:ilvl="8" w:tplc="04090005" w:tentative="1">
+      <w:start w:val="1"/>
+      <w:numFmt w:val="bullet"/>
+      <w:lvlText w:val=""/>
+      <w:lvlJc w:val="left"/>
+      <w:pPr>
+        <w:ind w:left="6480" w:hanging="360"/>
+      </w:pPr>
+      <w:rPr>
+        <w:rFonts w:ascii="Wingdings" w:hAnsi="Wingdings" w:hint="default"/>
+      </w:rPr>
+    </w:lvl>
+  </w:abstractNum>
+  <w:num w:numId="1">
+    <w:abstractNumId w:val="1"/>
+  </w:num>
+  <w:num w:numId="2">
+    <w:abstractNumId w:val="0"/>
+  </w:num>
+</w:numbering>
 </file>
 
 <file path=word/styles.xml><?xml version="1.0" encoding="utf-8"?>
@@ -438,6 +1269,59 @@
     <w:semiHidden/>
     <w:unhideWhenUsed/>
   </w:style>
+  <w:style w:type="paragraph" w:styleId="Header">
+    <w:name w:val="header"/>
+    <w:basedOn w:val="Normal"/>
+    <w:link w:val="HeaderChar"/>
+    <w:uiPriority w:val="99"/>
+    <w:unhideWhenUsed/>
+    <w:rsid w:val="00AD028A"/>
+    <w:pPr>
+      <w:tabs>
+        <w:tab w:val="center" w:pos="4680"/>
+        <w:tab w:val="right" w:pos="9360"/>
+      </w:tabs>
+    </w:pPr>
+  </w:style>
+  <w:style w:type="character" w:customStyle="1" w:styleId="HeaderChar">
+    <w:name w:val="Header Char"/>
+    <w:basedOn w:val="DefaultParagraphFont"/>
+    <w:link w:val="Header"/>
+    <w:uiPriority w:val="99"/>
+    <w:rsid w:val="00AD028A"/>
+  </w:style>
+  <w:style w:type="paragraph" w:styleId="Footer">
+    <w:name w:val="footer"/>
+    <w:basedOn w:val="Normal"/>
+    <w:link w:val="FooterChar"/>
+    <w:uiPriority w:val="99"/>
+    <w:unhideWhenUsed/>
+    <w:rsid w:val="00AD028A"/>
+    <w:pPr>
+      <w:tabs>
+        <w:tab w:val="center" w:pos="4680"/>
+        <w:tab w:val="right" w:pos="9360"/>
+      </w:tabs>
+    </w:pPr>
+  </w:style>
+  <w:style w:type="character" w:customStyle="1" w:styleId="FooterChar">
+    <w:name w:val="Footer Char"/>
+    <w:basedOn w:val="DefaultParagraphFont"/>
+    <w:link w:val="Footer"/>
+    <w:uiPriority w:val="99"/>
+    <w:rsid w:val="00AD028A"/>
+  </w:style>
+  <w:style w:type="paragraph" w:styleId="ListParagraph">
+    <w:name w:val="List Paragraph"/>
+    <w:basedOn w:val="Normal"/>
+    <w:uiPriority w:val="34"/>
+    <w:qFormat/>
+    <w:rsid w:val="00C0264C"/>
+    <w:pPr>
+      <w:ind w:left="720"/>
+      <w:contextualSpacing/>
+    </w:pPr>
+  </w:style>
 </w:styles>
 </file>
 

</xml_diff>